<commit_message>
Use Rest Template to invoke other Rest Service
</commit_message>
<xml_diff>
--- a/Tutorial.docx
+++ b/Tutorial.docx
@@ -3,10 +3,19 @@
 <w:document xmlns:wpc="http://schemas.microsoft.com/office/word/2010/wordprocessingCanvas" xmlns:cx="http://schemas.microsoft.com/office/drawing/2014/chartex" xmlns:cx1="http://schemas.microsoft.com/office/drawing/2015/9/8/chartex" xmlns:cx2="http://schemas.microsoft.com/office/drawing/2015/10/21/chartex" xmlns:cx3="http://schemas.microsoft.com/office/drawing/2016/5/9/chartex" xmlns:cx4="http://schemas.microsoft.com/office/drawing/2016/5/10/chartex" xmlns:cx5="http://schemas.microsoft.com/office/drawing/2016/5/11/chartex" xmlns:cx6="http://schemas.microsoft.com/office/drawing/2016/5/12/chartex" xmlns:cx7="http://schemas.microsoft.com/office/drawing/2016/5/13/chartex" xmlns:cx8="http://schemas.microsoft.com/office/drawing/2016/5/14/chartex" xmlns:mc="http://schemas.openxmlformats.org/markup-compatibility/2006" xmlns:aink="http://schemas.microsoft.com/office/drawing/2016/ink" xmlns:am3d="http://schemas.microsoft.com/office/drawing/2017/model3d" xmlns:o="urn:schemas-microsoft-com:office:office" xmlns:r="http://schemas.openxmlformats.org/officeDocument/2006/relationships" xmlns:m="http://schemas.openxmlformats.org/officeDocument/2006/math" xmlns:v="urn:schemas-microsoft-com:vml" xmlns:wp14="http://schemas.microsoft.com/office/word/2010/wordprocessingDrawing" xmlns:wp="http://schemas.openxmlformats.org/drawingml/2006/wordprocessingDrawing" xmlns:w10="urn:schemas-microsoft-com:office:word" xmlns:w="http://schemas.openxmlformats.org/wordprocessingml/2006/main" xmlns:w14="http://schemas.microsoft.com/office/word/2010/wordml" xmlns:w15="http://schemas.microsoft.com/office/word/2012/wordml" xmlns:w16cex="http://schemas.microsoft.com/office/word/2018/wordml/cex" xmlns:w16cid="http://schemas.microsoft.com/office/word/2016/wordml/cid" xmlns:w16="http://schemas.microsoft.com/office/word/2018/wordml" xmlns:w16se="http://schemas.microsoft.com/office/word/2015/wordml/symex" xmlns:wpg="http://schemas.microsoft.com/office/word/2010/wordprocessingGroup" xmlns:wpi="http://schemas.microsoft.com/office/word/2010/wordprocessingInk" xmlns:wne="http://schemas.microsoft.com/office/word/2006/wordml" xmlns:wps="http://schemas.microsoft.com/office/word/2010/wordprocessingShape" mc:Ignorable="w14 w15 w16se w16cid w16 w16cex wp14">
   <w:body>
     <w:p>
+      <w:pPr>
+        <w:rPr>
+          <w:b/>
+          <w:bCs/>
+          <w:u w:val="single"/>
+        </w:rPr>
+      </w:pPr>
       <w:r>
-        <w:t xml:space="preserve">++ </w:t>
-      </w:r>
-      <w:r>
+        <w:rPr>
+          <w:b/>
+          <w:bCs/>
+          <w:u w:val="single"/>
+        </w:rPr>
         <w:t>Currency-Conversion-Service</w:t>
       </w:r>
     </w:p>

</xml_diff>

<commit_message>
Use Ribbon Client for Loadbalancing
</commit_message>
<xml_diff>
--- a/Tutorial.docx
+++ b/Tutorial.docx
@@ -140,9 +140,111 @@
         <w:t xml:space="preserve"> Service will call exchange service to get the exchange rate and then multiply with the amount and return the final value.</w:t>
       </w:r>
     </w:p>
+    <w:p/>
+    <w:p/>
     <w:p>
+      <w:r>
+        <w:t>Load Distribution</w:t>
+      </w:r>
+    </w:p>
+    <w:p>
+      <w:hyperlink r:id="rId6" w:history="1">
+        <w:r>
+          <w:rPr>
+            <w:rStyle w:val="Hyperlink"/>
+          </w:rPr>
+          <w:t>http://localhost:8100/currency-converter-feign/from/EUR/to/INR/quantity/1000</w:t>
+        </w:r>
+      </w:hyperlink>
       <w:bookmarkStart w:id="0" w:name="_GoBack"/>
       <w:bookmarkEnd w:id="0"/>
+    </w:p>
+    <w:p/>
+    <w:p>
+      <w:r>
+        <w:rPr>
+          <w:noProof/>
+        </w:rPr>
+        <w:drawing>
+          <wp:inline distT="0" distB="0" distL="0" distR="0" wp14:anchorId="1467A753" wp14:editId="5384574A">
+            <wp:extent cx="5731510" cy="1734185"/>
+            <wp:effectExtent l="0" t="0" r="2540" b="0"/>
+            <wp:docPr id="2" name="Picture 2"/>
+            <wp:cNvGraphicFramePr>
+              <a:graphicFrameLocks xmlns:a="http://schemas.openxmlformats.org/drawingml/2006/main" noChangeAspect="1"/>
+            </wp:cNvGraphicFramePr>
+            <a:graphic xmlns:a="http://schemas.openxmlformats.org/drawingml/2006/main">
+              <a:graphicData uri="http://schemas.openxmlformats.org/drawingml/2006/picture">
+                <pic:pic xmlns:pic="http://schemas.openxmlformats.org/drawingml/2006/picture">
+                  <pic:nvPicPr>
+                    <pic:cNvPr id="1" name=""/>
+                    <pic:cNvPicPr/>
+                  </pic:nvPicPr>
+                  <pic:blipFill>
+                    <a:blip r:embed="rId7"/>
+                    <a:stretch>
+                      <a:fillRect/>
+                    </a:stretch>
+                  </pic:blipFill>
+                  <pic:spPr>
+                    <a:xfrm>
+                      <a:off x="0" y="0"/>
+                      <a:ext cx="5731510" cy="1734185"/>
+                    </a:xfrm>
+                    <a:prstGeom prst="rect">
+                      <a:avLst/>
+                    </a:prstGeom>
+                  </pic:spPr>
+                </pic:pic>
+              </a:graphicData>
+            </a:graphic>
+          </wp:inline>
+        </w:drawing>
+      </w:r>
+    </w:p>
+    <w:p/>
+    <w:p>
+      <w:r>
+        <w:rPr>
+          <w:noProof/>
+        </w:rPr>
+        <w:lastRenderedPageBreak/>
+        <w:drawing>
+          <wp:inline distT="0" distB="0" distL="0" distR="0" wp14:anchorId="79EF5B6B" wp14:editId="3604FCDB">
+            <wp:extent cx="5731510" cy="1580515"/>
+            <wp:effectExtent l="0" t="0" r="2540" b="635"/>
+            <wp:docPr id="3" name="Picture 3"/>
+            <wp:cNvGraphicFramePr>
+              <a:graphicFrameLocks xmlns:a="http://schemas.openxmlformats.org/drawingml/2006/main" noChangeAspect="1"/>
+            </wp:cNvGraphicFramePr>
+            <a:graphic xmlns:a="http://schemas.openxmlformats.org/drawingml/2006/main">
+              <a:graphicData uri="http://schemas.openxmlformats.org/drawingml/2006/picture">
+                <pic:pic xmlns:pic="http://schemas.openxmlformats.org/drawingml/2006/picture">
+                  <pic:nvPicPr>
+                    <pic:cNvPr id="1" name=""/>
+                    <pic:cNvPicPr/>
+                  </pic:nvPicPr>
+                  <pic:blipFill>
+                    <a:blip r:embed="rId8"/>
+                    <a:stretch>
+                      <a:fillRect/>
+                    </a:stretch>
+                  </pic:blipFill>
+                  <pic:spPr>
+                    <a:xfrm>
+                      <a:off x="0" y="0"/>
+                      <a:ext cx="5731510" cy="1580515"/>
+                    </a:xfrm>
+                    <a:prstGeom prst="rect">
+                      <a:avLst/>
+                    </a:prstGeom>
+                  </pic:spPr>
+                </pic:pic>
+              </a:graphicData>
+            </a:graphic>
+          </wp:inline>
+        </w:drawing>
+      </w:r>
     </w:p>
     <w:sectPr>
       <w:pgSz w:w="11906" w:h="16838"/>

</xml_diff>

<commit_message>
Updated documentation for Ribbon
</commit_message>
<xml_diff>
--- a/Tutorial.docx
+++ b/Tutorial.docx
@@ -113,31 +113,7 @@
           <w:sz w:val="20"/>
           <w:szCs w:val="20"/>
         </w:rPr>
-        <w:t xml:space="preserve">Given the quantity of the currency, the </w:t>
-      </w:r>
-      <w:proofErr w:type="spellStart"/>
-      <w:r>
-        <w:rPr>
-          <w:rFonts w:ascii="Consolas" w:hAnsi="Consolas" w:cs="Consolas"/>
-          <w:b/>
-          <w:bCs/>
-          <w:color w:val="000000"/>
-          <w:sz w:val="20"/>
-          <w:szCs w:val="20"/>
-        </w:rPr>
-        <w:t>CurrencyCalc</w:t>
-      </w:r>
-      <w:proofErr w:type="spellEnd"/>
-      <w:r>
-        <w:rPr>
-          <w:rFonts w:ascii="Consolas" w:hAnsi="Consolas" w:cs="Consolas"/>
-          <w:b/>
-          <w:bCs/>
-          <w:color w:val="000000"/>
-          <w:sz w:val="20"/>
-          <w:szCs w:val="20"/>
-        </w:rPr>
-        <w:t xml:space="preserve"> Service will call exchange service to get the exchange rate and then multiply with the amount and return the final value.</w:t>
+        <w:t>Given the quantity of the currency, the CurrencyCalc Service will call exchange service to get the exchange rate and then multiply with the amount and return the final value.</w:t>
       </w:r>
     </w:p>
     <w:p/>
@@ -148,7 +124,50 @@
       </w:r>
     </w:p>
     <w:p>
-      <w:hyperlink r:id="rId6" w:history="1">
+      <w:r>
+        <w:rPr>
+          <w:noProof/>
+        </w:rPr>
+        <w:drawing>
+          <wp:inline distT="0" distB="0" distL="0" distR="0" wp14:anchorId="154E03D8" wp14:editId="14EC6A81">
+            <wp:extent cx="5731510" cy="2679700"/>
+            <wp:effectExtent l="0" t="0" r="2540" b="6350"/>
+            <wp:docPr id="4" name="Picture 4"/>
+            <wp:cNvGraphicFramePr>
+              <a:graphicFrameLocks xmlns:a="http://schemas.openxmlformats.org/drawingml/2006/main" noChangeAspect="1"/>
+            </wp:cNvGraphicFramePr>
+            <a:graphic xmlns:a="http://schemas.openxmlformats.org/drawingml/2006/main">
+              <a:graphicData uri="http://schemas.openxmlformats.org/drawingml/2006/picture">
+                <pic:pic xmlns:pic="http://schemas.openxmlformats.org/drawingml/2006/picture">
+                  <pic:nvPicPr>
+                    <pic:cNvPr id="1" name=""/>
+                    <pic:cNvPicPr/>
+                  </pic:nvPicPr>
+                  <pic:blipFill>
+                    <a:blip r:embed="rId6"/>
+                    <a:stretch>
+                      <a:fillRect/>
+                    </a:stretch>
+                  </pic:blipFill>
+                  <pic:spPr>
+                    <a:xfrm>
+                      <a:off x="0" y="0"/>
+                      <a:ext cx="5731510" cy="2679700"/>
+                    </a:xfrm>
+                    <a:prstGeom prst="rect">
+                      <a:avLst/>
+                    </a:prstGeom>
+                  </pic:spPr>
+                </pic:pic>
+              </a:graphicData>
+            </a:graphic>
+          </wp:inline>
+        </w:drawing>
+      </w:r>
+    </w:p>
+    <w:p/>
+    <w:p>
+      <w:hyperlink r:id="rId7" w:history="1">
         <w:r>
           <w:rPr>
             <w:rStyle w:val="Hyperlink"/>
@@ -156,8 +175,6 @@
           <w:t>http://localhost:8100/currency-converter-feign/from/EUR/to/INR/quantity/1000</w:t>
         </w:r>
       </w:hyperlink>
-      <w:bookmarkStart w:id="0" w:name="_GoBack"/>
-      <w:bookmarkEnd w:id="0"/>
     </w:p>
     <w:p/>
     <w:p>
@@ -165,6 +182,7 @@
         <w:rPr>
           <w:noProof/>
         </w:rPr>
+        <w:lastRenderedPageBreak/>
         <w:drawing>
           <wp:inline distT="0" distB="0" distL="0" distR="0" wp14:anchorId="1467A753" wp14:editId="5384574A">
             <wp:extent cx="5731510" cy="1734185"/>
@@ -181,7 +199,7 @@
                     <pic:cNvPicPr/>
                   </pic:nvPicPr>
                   <pic:blipFill>
-                    <a:blip r:embed="rId7"/>
+                    <a:blip r:embed="rId8"/>
                     <a:stretch>
                       <a:fillRect/>
                     </a:stretch>
@@ -208,7 +226,6 @@
         <w:rPr>
           <w:noProof/>
         </w:rPr>
-        <w:lastRenderedPageBreak/>
         <w:drawing>
           <wp:inline distT="0" distB="0" distL="0" distR="0" wp14:anchorId="79EF5B6B" wp14:editId="3604FCDB">
             <wp:extent cx="5731510" cy="1580515"/>
@@ -225,7 +242,7 @@
                     <pic:cNvPicPr/>
                   </pic:nvPicPr>
                   <pic:blipFill>
-                    <a:blip r:embed="rId8"/>
+                    <a:blip r:embed="rId9"/>
                     <a:stretch>
                       <a:fillRect/>
                     </a:stretch>
@@ -234,6 +251,56 @@
                     <a:xfrm>
                       <a:off x="0" y="0"/>
                       <a:ext cx="5731510" cy="1580515"/>
+                    </a:xfrm>
+                    <a:prstGeom prst="rect">
+                      <a:avLst/>
+                    </a:prstGeom>
+                  </pic:spPr>
+                </pic:pic>
+              </a:graphicData>
+            </a:graphic>
+          </wp:inline>
+        </w:drawing>
+      </w:r>
+    </w:p>
+    <w:p/>
+    <w:p>
+      <w:r>
+        <w:t>Eureka Naming Server</w:t>
+      </w:r>
+      <w:bookmarkStart w:id="0" w:name="_GoBack"/>
+      <w:bookmarkEnd w:id="0"/>
+    </w:p>
+    <w:p>
+      <w:r>
+        <w:rPr>
+          <w:noProof/>
+        </w:rPr>
+        <w:drawing>
+          <wp:inline distT="0" distB="0" distL="0" distR="0" wp14:anchorId="3AE71035" wp14:editId="3C4D43E1">
+            <wp:extent cx="5731510" cy="2661285"/>
+            <wp:effectExtent l="0" t="0" r="2540" b="5715"/>
+            <wp:docPr id="5" name="Picture 5"/>
+            <wp:cNvGraphicFramePr>
+              <a:graphicFrameLocks xmlns:a="http://schemas.openxmlformats.org/drawingml/2006/main" noChangeAspect="1"/>
+            </wp:cNvGraphicFramePr>
+            <a:graphic xmlns:a="http://schemas.openxmlformats.org/drawingml/2006/main">
+              <a:graphicData uri="http://schemas.openxmlformats.org/drawingml/2006/picture">
+                <pic:pic xmlns:pic="http://schemas.openxmlformats.org/drawingml/2006/picture">
+                  <pic:nvPicPr>
+                    <pic:cNvPr id="1" name=""/>
+                    <pic:cNvPicPr/>
+                  </pic:nvPicPr>
+                  <pic:blipFill>
+                    <a:blip r:embed="rId10"/>
+                    <a:stretch>
+                      <a:fillRect/>
+                    </a:stretch>
+                  </pic:blipFill>
+                  <pic:spPr>
+                    <a:xfrm>
+                      <a:off x="0" y="0"/>
+                      <a:ext cx="5731510" cy="2661285"/>
                     </a:xfrm>
                     <a:prstGeom prst="rect">
                       <a:avLst/>

</xml_diff>